<commit_message>
template fixes and cleanup
</commit_message>
<xml_diff>
--- a/TEMPLATE.docx
+++ b/TEMPLATE.docx
@@ -6,11 +6,11 @@
       <w:pPr>
         <w:pStyle w:val="Heading1"/>
       </w:pPr>
-      <w:bookmarkStart w:id="21" w:name="lab-experiment-template"/>
+      <w:bookmarkStart w:id="20" w:name="lab-experiment-template"/>
       <w:r>
         <w:t xml:space="preserve">Lab experiment template</w:t>
       </w:r>
-      <w:bookmarkEnd w:id="21"/>
+      <w:bookmarkEnd w:id="20"/>
     </w:p>
     <w:p>
       <w:pPr>
@@ -198,10 +198,64 @@
       <w:pPr>
         <w:pStyle w:val="Heading2"/>
       </w:pPr>
-      <w:bookmarkStart w:id="22" w:name="goals"/>
+      <w:bookmarkStart w:id="21" w:name="goals"/>
       <w:r>
         <w:t xml:space="preserve">Goals</w:t>
       </w:r>
+      <w:bookmarkEnd w:id="21"/>
+    </w:p>
+    <w:p>
+      <w:pPr>
+        <w:pStyle w:val="FirstParagraph"/>
+      </w:pPr>
+      <w:r>
+        <w:t xml:space="preserve">The objectives for this experiment are:</w:t>
+      </w:r>
+    </w:p>
+    <w:p>
+      <w:pPr>
+        <w:pStyle w:val="Compact"/>
+        <w:numPr>
+          <w:numId w:val="1002"/>
+          <w:ilvl w:val="0"/>
+        </w:numPr>
+      </w:pPr>
+      <w:r>
+        <w:t xml:space="preserve">…</w:t>
+      </w:r>
+    </w:p>
+    <w:p>
+      <w:pPr>
+        <w:pStyle w:val="Compact"/>
+        <w:numPr>
+          <w:numId w:val="1002"/>
+          <w:ilvl w:val="0"/>
+        </w:numPr>
+      </w:pPr>
+      <w:r>
+        <w:t xml:space="preserve">…</w:t>
+      </w:r>
+    </w:p>
+    <w:p>
+      <w:pPr>
+        <w:pStyle w:val="Compact"/>
+        <w:numPr>
+          <w:numId w:val="1002"/>
+          <w:ilvl w:val="0"/>
+        </w:numPr>
+      </w:pPr>
+      <w:r>
+        <w:t xml:space="preserve">…</w:t>
+      </w:r>
+    </w:p>
+    <w:p>
+      <w:pPr>
+        <w:pStyle w:val="Heading2"/>
+      </w:pPr>
+      <w:bookmarkStart w:id="22" w:name="experiment-parameters"/>
+      <w:r>
+        <w:t xml:space="preserve">Experiment parameters</w:t>
+      </w:r>
       <w:bookmarkEnd w:id="22"/>
     </w:p>
     <w:p>
@@ -209,184 +263,130 @@
         <w:pStyle w:val="FirstParagraph"/>
       </w:pPr>
       <w:r>
-        <w:t xml:space="preserve">The objectives for this experiment are:</w:t>
-      </w:r>
-    </w:p>
-    <w:p>
-      <w:pPr>
-        <w:pStyle w:val="Compact"/>
-        <w:numPr>
-          <w:numId w:val="1002"/>
-          <w:ilvl w:val="0"/>
-        </w:numPr>
-      </w:pPr>
-      <w:r>
-        <w:t xml:space="preserve">…</w:t>
-      </w:r>
-    </w:p>
-    <w:p>
-      <w:pPr>
-        <w:pStyle w:val="Compact"/>
-        <w:numPr>
-          <w:numId w:val="1002"/>
-          <w:ilvl w:val="0"/>
-        </w:numPr>
-      </w:pPr>
-      <w:r>
-        <w:t xml:space="preserve">…</w:t>
-      </w:r>
-    </w:p>
-    <w:p>
-      <w:pPr>
-        <w:pStyle w:val="Compact"/>
-        <w:numPr>
-          <w:numId w:val="1002"/>
-          <w:ilvl w:val="0"/>
-        </w:numPr>
-      </w:pPr>
-      <w:r>
-        <w:t xml:space="preserve">…</w:t>
+        <w:t xml:space="preserve">List all components to the experiment in this section,</w:t>
+      </w:r>
+      <w:r>
+        <w:t xml:space="preserve"> </w:t>
+      </w:r>
+      <w:r>
+        <w:t xml:space="preserve">and include any relevant parameters such as:</w:t>
+      </w:r>
+    </w:p>
+    <w:p>
+      <w:pPr>
+        <w:pStyle w:val="Compact"/>
+        <w:numPr>
+          <w:numId w:val="1003"/>
+          <w:ilvl w:val="0"/>
+        </w:numPr>
+      </w:pPr>
+      <w:r>
+        <w:t xml:space="preserve">Fresh or salt water</w:t>
+      </w:r>
+    </w:p>
+    <w:p>
+      <w:pPr>
+        <w:pStyle w:val="Compact"/>
+        <w:numPr>
+          <w:numId w:val="1003"/>
+          <w:ilvl w:val="0"/>
+        </w:numPr>
+      </w:pPr>
+      <w:r>
+        <w:t xml:space="preserve">Wave paddle settings</w:t>
+      </w:r>
+    </w:p>
+    <w:p>
+      <w:pPr>
+        <w:pStyle w:val="Compact"/>
+        <w:numPr>
+          <w:numId w:val="1003"/>
+          <w:ilvl w:val="0"/>
+        </w:numPr>
+      </w:pPr>
+      <w:r>
+        <w:t xml:space="preserve">Fan settings</w:t>
+      </w:r>
+    </w:p>
+    <w:p>
+      <w:pPr>
+        <w:pStyle w:val="Compact"/>
+        <w:numPr>
+          <w:numId w:val="1003"/>
+          <w:ilvl w:val="0"/>
+        </w:numPr>
+      </w:pPr>
+      <w:r>
+        <w:t xml:space="preserve">Inlet flap and beach configuration</w:t>
+      </w:r>
+    </w:p>
+    <w:p>
+      <w:pPr>
+        <w:pStyle w:val="Compact"/>
+        <w:numPr>
+          <w:numId w:val="1003"/>
+          <w:ilvl w:val="0"/>
+        </w:numPr>
+      </w:pPr>
+      <w:r>
+        <w:t xml:space="preserve">Water pump / mean current setting</w:t>
+      </w:r>
+    </w:p>
+    <w:p>
+      <w:pPr>
+        <w:pStyle w:val="Compact"/>
+        <w:numPr>
+          <w:numId w:val="1003"/>
+          <w:ilvl w:val="0"/>
+        </w:numPr>
+      </w:pPr>
+      <w:r>
+        <w:t xml:space="preserve">Mean water depth</w:t>
+      </w:r>
+    </w:p>
+    <w:p>
+      <w:pPr>
+        <w:pStyle w:val="Compact"/>
+        <w:numPr>
+          <w:numId w:val="1003"/>
+          <w:ilvl w:val="0"/>
+        </w:numPr>
+      </w:pPr>
+      <w:r>
+        <w:t xml:space="preserve">Any water or air seeding, such as oil, plastic, etc.?</w:t>
+      </w:r>
+    </w:p>
+    <w:p>
+      <w:pPr>
+        <w:pStyle w:val="Compact"/>
+        <w:numPr>
+          <w:numId w:val="1003"/>
+          <w:ilvl w:val="0"/>
+        </w:numPr>
+      </w:pPr>
+      <w:r>
+        <w:t xml:space="preserve">Lights on or off?</w:t>
       </w:r>
     </w:p>
     <w:p>
       <w:pPr>
         <w:pStyle w:val="Heading2"/>
       </w:pPr>
-      <w:bookmarkStart w:id="23" w:name="experiment-parameters"/>
-      <w:r>
-        <w:t xml:space="preserve">Experiment parameters</w:t>
+      <w:bookmarkStart w:id="23" w:name="instruments"/>
+      <w:r>
+        <w:t xml:space="preserve">Instruments</w:t>
       </w:r>
       <w:bookmarkEnd w:id="23"/>
     </w:p>
     <w:p>
       <w:pPr>
-        <w:pStyle w:val="FirstParagraph"/>
-      </w:pPr>
-      <w:r>
-        <w:t xml:space="preserve">List all components to the experiment in this section,</w:t>
-      </w:r>
-      <w:r>
-        <w:t xml:space="preserve"> </w:t>
-      </w:r>
-      <w:r>
-        <w:t xml:space="preserve">and include any relevant parameters such as:</w:t>
-      </w:r>
-    </w:p>
-    <w:p>
-      <w:pPr>
-        <w:pStyle w:val="Compact"/>
-        <w:numPr>
-          <w:numId w:val="1003"/>
-          <w:ilvl w:val="0"/>
-        </w:numPr>
-      </w:pPr>
-      <w:r>
-        <w:t xml:space="preserve">Fresh or salt water</w:t>
-      </w:r>
-    </w:p>
-    <w:p>
-      <w:pPr>
-        <w:pStyle w:val="Compact"/>
-        <w:numPr>
-          <w:numId w:val="1003"/>
-          <w:ilvl w:val="0"/>
-        </w:numPr>
-      </w:pPr>
-      <w:r>
-        <w:t xml:space="preserve">Wave paddle settings</w:t>
-      </w:r>
-    </w:p>
-    <w:p>
-      <w:pPr>
-        <w:pStyle w:val="Compact"/>
-        <w:numPr>
-          <w:numId w:val="1003"/>
-          <w:ilvl w:val="0"/>
-        </w:numPr>
-      </w:pPr>
-      <w:r>
-        <w:t xml:space="preserve">Fan settings</w:t>
-      </w:r>
-    </w:p>
-    <w:p>
-      <w:pPr>
-        <w:pStyle w:val="Compact"/>
-        <w:numPr>
-          <w:numId w:val="1003"/>
-          <w:ilvl w:val="0"/>
-        </w:numPr>
-      </w:pPr>
-      <w:r>
-        <w:t xml:space="preserve">Inlet flap and beach configuration</w:t>
-      </w:r>
-    </w:p>
-    <w:p>
-      <w:pPr>
-        <w:pStyle w:val="Compact"/>
-        <w:numPr>
-          <w:numId w:val="1003"/>
-          <w:ilvl w:val="0"/>
-        </w:numPr>
-      </w:pPr>
-      <w:r>
-        <w:t xml:space="preserve">Water pump / mean current setting</w:t>
-      </w:r>
-    </w:p>
-    <w:p>
-      <w:pPr>
-        <w:pStyle w:val="Compact"/>
-        <w:numPr>
-          <w:numId w:val="1003"/>
-          <w:ilvl w:val="0"/>
-        </w:numPr>
-      </w:pPr>
-      <w:r>
-        <w:t xml:space="preserve">Mean water depth</w:t>
-      </w:r>
-    </w:p>
-    <w:p>
-      <w:pPr>
-        <w:pStyle w:val="Compact"/>
-        <w:numPr>
-          <w:numId w:val="1003"/>
-          <w:ilvl w:val="0"/>
-        </w:numPr>
-      </w:pPr>
-      <w:r>
-        <w:t xml:space="preserve">Any water or air seeding, such as oil, plastic, etc.?</w:t>
-      </w:r>
-    </w:p>
-    <w:p>
-      <w:pPr>
-        <w:pStyle w:val="Compact"/>
-        <w:numPr>
-          <w:numId w:val="1003"/>
-          <w:ilvl w:val="0"/>
-        </w:numPr>
-      </w:pPr>
-      <w:r>
-        <w:t xml:space="preserve">Lights on or off?</w:t>
-      </w:r>
-    </w:p>
-    <w:p>
-      <w:pPr>
-        <w:pStyle w:val="Heading2"/>
-      </w:pPr>
-      <w:bookmarkStart w:id="24" w:name="instruments"/>
-      <w:r>
-        <w:t xml:space="preserve">Instruments</w:t>
+        <w:pStyle w:val="Heading3"/>
+      </w:pPr>
+      <w:bookmarkStart w:id="24" w:name="inventory"/>
+      <w:r>
+        <w:t xml:space="preserve">Inventory</w:t>
       </w:r>
       <w:bookmarkEnd w:id="24"/>
-    </w:p>
-    <w:p>
-      <w:pPr>
-        <w:pStyle w:val="Heading3"/>
-      </w:pPr>
-      <w:bookmarkStart w:id="25" w:name="inventory"/>
-      <w:r>
-        <w:t xml:space="preserve">Inventory</w:t>
-      </w:r>
-      <w:bookmarkEnd w:id="25"/>
     </w:p>
     <w:p>
       <w:pPr>
@@ -683,10 +683,34 @@
       <w:pPr>
         <w:pStyle w:val="Heading3"/>
       </w:pPr>
-      <w:bookmarkStart w:id="26" w:name="position-and-configuration"/>
+      <w:bookmarkStart w:id="25" w:name="position-and-configuration"/>
       <w:r>
         <w:t xml:space="preserve">Position and configuration</w:t>
       </w:r>
+      <w:bookmarkEnd w:id="25"/>
+    </w:p>
+    <w:p>
+      <w:pPr>
+        <w:pStyle w:val="FirstParagraph"/>
+      </w:pPr>
+      <w:r>
+        <w:t xml:space="preserve">Complete the inventory form (assets/instruments-inventory.pdf)</w:t>
+      </w:r>
+      <w:r>
+        <w:t xml:space="preserve"> </w:t>
+      </w:r>
+      <w:r>
+        <w:t xml:space="preserve">and list the positions of each instrument in the tank.</w:t>
+      </w:r>
+    </w:p>
+    <w:p>
+      <w:pPr>
+        <w:pStyle w:val="Heading3"/>
+      </w:pPr>
+      <w:bookmarkStart w:id="26" w:name="limitations"/>
+      <w:r>
+        <w:t xml:space="preserve">Limitations</w:t>
+      </w:r>
       <w:bookmarkEnd w:id="26"/>
     </w:p>
     <w:p>
@@ -694,13 +718,73 @@
         <w:pStyle w:val="FirstParagraph"/>
       </w:pPr>
       <w:r>
-        <w:t xml:space="preserve">This section describes the positioning of each instrument in the tank and</w:t>
+        <w:t xml:space="preserve">List any known or suspect limitations or issues</w:t>
       </w:r>
       <w:r>
         <w:t xml:space="preserve"> </w:t>
       </w:r>
       <w:r>
-        <w:t xml:space="preserve">the technical configuration.</w:t>
+        <w:t xml:space="preserve">regarding the instrument setup, such as:</w:t>
+      </w:r>
+    </w:p>
+    <w:p>
+      <w:pPr>
+        <w:pStyle w:val="Compact"/>
+        <w:numPr>
+          <w:numId w:val="1004"/>
+          <w:ilvl w:val="0"/>
+        </w:numPr>
+      </w:pPr>
+      <w:r>
+        <w:t xml:space="preserve">Is any instrument obstructing the flow to any other instrument?</w:t>
+      </w:r>
+    </w:p>
+    <w:p>
+      <w:pPr>
+        <w:pStyle w:val="Compact"/>
+        <w:numPr>
+          <w:numId w:val="1004"/>
+          <w:ilvl w:val="0"/>
+        </w:numPr>
+      </w:pPr>
+      <w:r>
+        <w:t xml:space="preserve">Is any instrument mounted too close to the inlet or the beach?</w:t>
+      </w:r>
+    </w:p>
+    <w:p>
+      <w:pPr>
+        <w:pStyle w:val="Compact"/>
+        <w:numPr>
+          <w:numId w:val="1004"/>
+          <w:ilvl w:val="0"/>
+        </w:numPr>
+      </w:pPr>
+      <w:r>
+        <w:t xml:space="preserve">Are any experiment conditions potentially damaging for any of the instruments,</w:t>
+      </w:r>
+      <w:r>
+        <w:t xml:space="preserve"> </w:t>
+      </w:r>
+      <w:r>
+        <w:t xml:space="preserve">e.g. salt water and high wind for hot film probes.</w:t>
+      </w:r>
+    </w:p>
+    <w:p>
+      <w:pPr>
+        <w:pStyle w:val="Heading2"/>
+      </w:pPr>
+      <w:bookmarkStart w:id="27" w:name="data-strategy"/>
+      <w:r>
+        <w:t xml:space="preserve">Data strategy</w:t>
+      </w:r>
+      <w:bookmarkEnd w:id="27"/>
+    </w:p>
+    <w:p>
+      <w:pPr>
+        <w:pStyle w:val="FirstParagraph"/>
+      </w:pPr>
+      <w:r>
+        <w:t xml:space="preserve">Describe the data collection and archive strategy here.</w:t>
       </w:r>
     </w:p>
     <w:p>
@@ -708,25 +792,7 @@
         <w:pStyle w:val="BodyText"/>
       </w:pPr>
       <w:r>
-        <w:t xml:space="preserve">In the table below, list the fetch (distance from inlet),</w:t>
-      </w:r>
-      <w:r>
-        <w:t xml:space="preserve"> </w:t>
-      </w:r>
-      <w:r>
-        <w:t xml:space="preserve">height (distance from mean water level if in air),</w:t>
-      </w:r>
-      <w:r>
-        <w:t xml:space="preserve"> </w:t>
-      </w:r>
-      <w:r>
-        <w:t xml:space="preserve">and depth (distance from the bottom if in water),</w:t>
-      </w:r>
-      <w:r>
-        <w:t xml:space="preserve"> </w:t>
-      </w:r>
-      <w:r>
-        <w:t xml:space="preserve">for each of the instruments used.</w:t>
+        <w:t xml:space="preserve">The expected data volume is summarized in the following table:</w:t>
       </w:r>
     </w:p>
     <w:tbl>
@@ -770,41 +836,7 @@
               <w:jc w:val="left"/>
             </w:pPr>
             <w:r>
-              <w:t xml:space="preserve">Fetch [m]</w:t>
-            </w:r>
-          </w:p>
-        </w:tc>
-        <w:tc>
-          <w:tcPr>
-            <w:tcBorders>
-              <w:bottom w:val="single"/>
-            </w:tcBorders>
-            <w:vAlign w:val="bottom"/>
-          </w:tcPr>
-          <w:p>
-            <w:pPr>
-              <w:pStyle w:val="Compact"/>
-              <w:jc w:val="left"/>
-            </w:pPr>
-            <w:r>
-              <w:t xml:space="preserve">Height [m]</w:t>
-            </w:r>
-          </w:p>
-        </w:tc>
-        <w:tc>
-          <w:tcPr>
-            <w:tcBorders>
-              <w:bottom w:val="single"/>
-            </w:tcBorders>
-            <w:vAlign w:val="bottom"/>
-          </w:tcPr>
-          <w:p>
-            <w:pPr>
-              <w:pStyle w:val="Compact"/>
-              <w:jc w:val="left"/>
-            </w:pPr>
-            <w:r>
-              <w:t xml:space="preserve">Depth [m]</w:t>
+              <w:t xml:space="preserve">Data size per hour (GB)</w:t>
             </w:r>
           </w:p>
         </w:tc>
@@ -814,59 +846,6 @@
           <w:p>
             <w:pPr>
               <w:pStyle w:val="Compact"/>
-              <w:jc w:val="left"/>
-            </w:pPr>
-            <w:r>
-              <w:t xml:space="preserve">Pitot tube</w:t>
-            </w:r>
-          </w:p>
-        </w:tc>
-        <w:tc>
-          <w:p>
-            <w:pPr>
-              <w:pStyle w:val="Compact"/>
-              <w:jc w:val="left"/>
-            </w:pPr>
-            <w:r>
-              <w:t xml:space="preserve">4.64</w:t>
-            </w:r>
-          </w:p>
-        </w:tc>
-        <w:tc>
-          <w:p>
-            <w:pPr>
-              <w:pStyle w:val="Compact"/>
-              <w:jc w:val="left"/>
-            </w:pPr>
-            <w:r>
-              <w:t xml:space="preserve">0.29</w:t>
-            </w:r>
-          </w:p>
-        </w:tc>
-      </w:tr>
-      <w:tr>
-        <w:tc>
-          <w:p>
-            <w:pPr>
-              <w:pStyle w:val="Compact"/>
-              <w:jc w:val="left"/>
-            </w:pPr>
-            <w:r>
-              <w:t xml:space="preserve">…</w:t>
-            </w:r>
-          </w:p>
-        </w:tc>
-        <w:tc>
-          <w:p>
-            <w:pPr>
-              <w:pStyle w:val="Compact"/>
-            </w:pPr>
-          </w:p>
-        </w:tc>
-        <w:tc>
-          <w:p>
-            <w:pPr>
-              <w:pStyle w:val="Compact"/>
             </w:pPr>
           </w:p>
         </w:tc>
@@ -874,88 +853,182 @@
     </w:tbl>
     <w:p>
       <w:pPr>
-        <w:pStyle w:val="Heading3"/>
-      </w:pPr>
-      <w:bookmarkStart w:id="27" w:name="limitations"/>
-      <w:r>
-        <w:t xml:space="preserve">Limitations</w:t>
-      </w:r>
-      <w:bookmarkEnd w:id="27"/>
+        <w:pStyle w:val="Heading2"/>
+      </w:pPr>
+      <w:bookmarkStart w:id="28" w:name="personnel"/>
+      <w:r>
+        <w:t xml:space="preserve">Personnel</w:t>
+      </w:r>
+      <w:bookmarkEnd w:id="28"/>
     </w:p>
     <w:p>
       <w:pPr>
         <w:pStyle w:val="FirstParagraph"/>
       </w:pPr>
       <w:r>
-        <w:t xml:space="preserve">List any known limitations or issues regarding the instrument setup, such as:</w:t>
-      </w:r>
-    </w:p>
-    <w:p>
-      <w:pPr>
-        <w:pStyle w:val="Compact"/>
-        <w:numPr>
-          <w:numId w:val="1004"/>
-          <w:ilvl w:val="0"/>
-        </w:numPr>
-      </w:pPr>
-      <w:r>
-        <w:t xml:space="preserve">Is any instrument obstructing the flow to any other instrument?</w:t>
-      </w:r>
-    </w:p>
-    <w:p>
-      <w:pPr>
-        <w:pStyle w:val="Compact"/>
-        <w:numPr>
-          <w:numId w:val="1004"/>
-          <w:ilvl w:val="0"/>
-        </w:numPr>
-      </w:pPr>
-      <w:r>
-        <w:t xml:space="preserve">Is any instrument mounted too to the inlet or the beach?</w:t>
-      </w:r>
-    </w:p>
-    <w:p>
-      <w:pPr>
-        <w:pStyle w:val="Compact"/>
-        <w:numPr>
-          <w:numId w:val="1004"/>
-          <w:ilvl w:val="0"/>
-        </w:numPr>
-      </w:pPr>
-      <w:r>
-        <w:t xml:space="preserve">Are any experiment conditions potentially damaging for any of the instruments,</w:t>
+        <w:t xml:space="preserve">List personnel that will contribute to the experiment</w:t>
       </w:r>
       <w:r>
         <w:t xml:space="preserve"> </w:t>
       </w:r>
       <w:r>
-        <w:t xml:space="preserve">e.g. salt water and high wind for hot film probes.</w:t>
+        <w:t xml:space="preserve">and respnsibilities for each person. Example:</w:t>
+      </w:r>
+    </w:p>
+    <w:p>
+      <w:pPr>
+        <w:pStyle w:val="Compact"/>
+        <w:numPr>
+          <w:numId w:val="1005"/>
+          <w:ilvl w:val="0"/>
+        </w:numPr>
+      </w:pPr>
+      <w:r>
+        <w:t xml:space="preserve">Milan Curcic (MC) – Experiment design and lead;</w:t>
+      </w:r>
+    </w:p>
+    <w:p>
+      <w:pPr>
+        <w:pStyle w:val="Compact"/>
+        <w:numPr>
+          <w:numId w:val="1005"/>
+          <w:ilvl w:val="0"/>
+        </w:numPr>
+      </w:pPr>
+      <w:r>
+        <w:t xml:space="preserve">Andrew Smith (AS) – Pressure sensors and assist Milan with experiment management;</w:t>
+      </w:r>
+    </w:p>
+    <w:p>
+      <w:pPr>
+        <w:pStyle w:val="Compact"/>
+        <w:numPr>
+          <w:numId w:val="1005"/>
+          <w:ilvl w:val="0"/>
+        </w:numPr>
+      </w:pPr>
+      <w:r>
+        <w:t xml:space="preserve">Sanchit Mehta (SM) – Slope and elevation gauges, DPIV;</w:t>
+      </w:r>
+    </w:p>
+    <w:p>
+      <w:pPr>
+        <w:pStyle w:val="Compact"/>
+        <w:numPr>
+          <w:numId w:val="1005"/>
+          <w:ilvl w:val="0"/>
+        </w:numPr>
+      </w:pPr>
+      <w:r>
+        <w:t xml:space="preserve">…</w:t>
       </w:r>
     </w:p>
     <w:p>
       <w:pPr>
         <w:pStyle w:val="Heading2"/>
       </w:pPr>
-      <w:bookmarkStart w:id="28" w:name="data-strategy"/>
-      <w:r>
-        <w:t xml:space="preserve">Data strategy</w:t>
-      </w:r>
-      <w:bookmarkEnd w:id="28"/>
+      <w:bookmarkStart w:id="29" w:name="schedule"/>
+      <w:r>
+        <w:t xml:space="preserve">Schedule</w:t>
+      </w:r>
+      <w:bookmarkEnd w:id="29"/>
     </w:p>
     <w:p>
       <w:pPr>
         <w:pStyle w:val="FirstParagraph"/>
       </w:pPr>
       <w:r>
-        <w:t xml:space="preserve">Describe the data collection and archive strategy here.</w:t>
-      </w:r>
-    </w:p>
-    <w:p>
-      <w:pPr>
-        <w:pStyle w:val="BodyText"/>
-      </w:pPr>
-      <w:r>
-        <w:t xml:space="preserve">The expected data volume is summarized in the following table:</w:t>
+        <w:t xml:space="preserve">Specify dates and times when you will conduct:</w:t>
+      </w:r>
+    </w:p>
+    <w:p>
+      <w:pPr>
+        <w:pStyle w:val="Compact"/>
+        <w:numPr>
+          <w:numId w:val="1006"/>
+          <w:ilvl w:val="0"/>
+        </w:numPr>
+      </w:pPr>
+      <w:r>
+        <w:rPr>
+          <w:b/>
+        </w:rPr>
+        <w:t xml:space="preserve">Installation</w:t>
+      </w:r>
+      <w:r>
+        <w:t xml:space="preserve">: Mounting the hardware, wiring, data acquisition software;</w:t>
+      </w:r>
+    </w:p>
+    <w:p>
+      <w:pPr>
+        <w:pStyle w:val="Compact"/>
+        <w:numPr>
+          <w:numId w:val="1006"/>
+          <w:ilvl w:val="0"/>
+        </w:numPr>
+      </w:pPr>
+      <w:r>
+        <w:rPr>
+          <w:b/>
+        </w:rPr>
+        <w:t xml:space="preserve">Testing</w:t>
+      </w:r>
+      <w:r>
+        <w:t xml:space="preserve">: Making sure each instrument does what you want it to do;</w:t>
+      </w:r>
+    </w:p>
+    <w:p>
+      <w:pPr>
+        <w:pStyle w:val="Compact"/>
+        <w:numPr>
+          <w:numId w:val="1006"/>
+          <w:ilvl w:val="0"/>
+        </w:numPr>
+      </w:pPr>
+      <w:r>
+        <w:rPr>
+          <w:b/>
+        </w:rPr>
+        <w:t xml:space="preserve">Experiment</w:t>
+      </w:r>
+      <w:r>
+        <w:t xml:space="preserve">: Actual data collection.</w:t>
+      </w:r>
+    </w:p>
+    <w:p>
+      <w:pPr>
+        <w:pStyle w:val="Compact"/>
+        <w:numPr>
+          <w:numId w:val="1006"/>
+          <w:ilvl w:val="0"/>
+        </w:numPr>
+      </w:pPr>
+      <w:r>
+        <w:rPr>
+          <w:b/>
+        </w:rPr>
+        <w:t xml:space="preserve">Cleanup</w:t>
+      </w:r>
+      <w:r>
+        <w:t xml:space="preserve">: Actual data collection.</w:t>
+      </w:r>
+    </w:p>
+    <w:p>
+      <w:pPr>
+        <w:pStyle w:val="Heading2"/>
+      </w:pPr>
+      <w:bookmarkStart w:id="30" w:name="checklist"/>
+      <w:r>
+        <w:t xml:space="preserve">Checklist</w:t>
+      </w:r>
+      <w:bookmarkEnd w:id="30"/>
+    </w:p>
+    <w:p>
+      <w:pPr>
+        <w:pStyle w:val="FirstParagraph"/>
+      </w:pPr>
+      <w:r>
+        <w:t xml:space="preserve">List all components used for the experiment in the table below</w:t>
       </w:r>
     </w:p>
     <w:tbl>
@@ -982,7 +1055,7 @@
               <w:jc w:val="left"/>
             </w:pPr>
             <w:r>
-              <w:t xml:space="preserve">Instrument</w:t>
+              <w:t xml:space="preserve">Item</w:t>
             </w:r>
           </w:p>
         </w:tc>
@@ -999,194 +1072,10 @@
               <w:jc w:val="left"/>
             </w:pPr>
             <w:r>
-              <w:t xml:space="preserve">Data size per hour (GB)</w:t>
-            </w:r>
-          </w:p>
-        </w:tc>
-      </w:tr>
-      <w:tr>
-        <w:tc>
-          <w:p>
-            <w:pPr>
-              <w:pStyle w:val="Compact"/>
-            </w:pPr>
-          </w:p>
-        </w:tc>
-      </w:tr>
-    </w:tbl>
-    <w:p>
-      <w:pPr>
-        <w:pStyle w:val="Heading2"/>
-      </w:pPr>
-      <w:bookmarkStart w:id="29" w:name="personnel"/>
-      <w:r>
-        <w:t xml:space="preserve">Personnel</w:t>
-      </w:r>
-      <w:bookmarkEnd w:id="29"/>
-    </w:p>
-    <w:p>
-      <w:pPr>
-        <w:pStyle w:val="FirstParagraph"/>
-      </w:pPr>
-      <w:r>
-        <w:t xml:space="preserve">List personnel that will contribute to the experiment</w:t>
-      </w:r>
-      <w:r>
-        <w:t xml:space="preserve"> </w:t>
-      </w:r>
-      <w:r>
-        <w:t xml:space="preserve">and respnsibilities for each person. Example:</w:t>
-      </w:r>
-    </w:p>
-    <w:p>
-      <w:pPr>
-        <w:pStyle w:val="Compact"/>
-        <w:numPr>
-          <w:numId w:val="1005"/>
-          <w:ilvl w:val="0"/>
-        </w:numPr>
-      </w:pPr>
-      <w:r>
-        <w:t xml:space="preserve">Milan Curcic (MC) – Experiment design and lead;</w:t>
-      </w:r>
-    </w:p>
-    <w:p>
-      <w:pPr>
-        <w:pStyle w:val="Compact"/>
-        <w:numPr>
-          <w:numId w:val="1005"/>
-          <w:ilvl w:val="0"/>
-        </w:numPr>
-      </w:pPr>
-      <w:r>
-        <w:t xml:space="preserve">Andrew Smith (AS) – Pressure sensors and assist Milan with experiment management;</w:t>
-      </w:r>
-    </w:p>
-    <w:p>
-      <w:pPr>
-        <w:pStyle w:val="Compact"/>
-        <w:numPr>
-          <w:numId w:val="1005"/>
-          <w:ilvl w:val="0"/>
-        </w:numPr>
-      </w:pPr>
-      <w:r>
-        <w:t xml:space="preserve">Sanchit Mehta (SM) – Slope and elevation gauges, DPIV;</w:t>
-      </w:r>
-    </w:p>
-    <w:p>
-      <w:pPr>
-        <w:pStyle w:val="Compact"/>
-        <w:numPr>
-          <w:numId w:val="1005"/>
-          <w:ilvl w:val="0"/>
-        </w:numPr>
-      </w:pPr>
-      <w:r>
-        <w:t xml:space="preserve">…</w:t>
-      </w:r>
-    </w:p>
-    <w:p>
-      <w:pPr>
-        <w:pStyle w:val="Heading2"/>
-      </w:pPr>
-      <w:bookmarkStart w:id="30" w:name="schedule"/>
-      <w:r>
-        <w:t xml:space="preserve">Schedule</w:t>
-      </w:r>
-      <w:bookmarkEnd w:id="30"/>
-    </w:p>
-    <w:p>
-      <w:pPr>
-        <w:pStyle w:val="FirstParagraph"/>
-      </w:pPr>
-      <w:r>
-        <w:t xml:space="preserve">Specify dates and times when you will conduct:</w:t>
-      </w:r>
-    </w:p>
-    <w:p>
-      <w:pPr>
-        <w:pStyle w:val="Compact"/>
-        <w:numPr>
-          <w:numId w:val="1006"/>
-          <w:ilvl w:val="0"/>
-        </w:numPr>
-      </w:pPr>
-      <w:r>
-        <w:rPr>
-          <w:b/>
-        </w:rPr>
-        <w:t xml:space="preserve">Installation</w:t>
-      </w:r>
-      <w:r>
-        <w:t xml:space="preserve">: Mounting the hardware, wiring, data acquisition software;</w:t>
-      </w:r>
-    </w:p>
-    <w:p>
-      <w:pPr>
-        <w:pStyle w:val="Compact"/>
-        <w:numPr>
-          <w:numId w:val="1006"/>
-          <w:ilvl w:val="0"/>
-        </w:numPr>
-      </w:pPr>
-      <w:r>
-        <w:rPr>
-          <w:b/>
-        </w:rPr>
-        <w:t xml:space="preserve">Testing</w:t>
-      </w:r>
-      <w:r>
-        <w:t xml:space="preserve">: Making sure each instrument does what you want it to do;</w:t>
-      </w:r>
-    </w:p>
-    <w:p>
-      <w:pPr>
-        <w:pStyle w:val="Compact"/>
-        <w:numPr>
-          <w:numId w:val="1006"/>
-          <w:ilvl w:val="0"/>
-        </w:numPr>
-      </w:pPr>
-      <w:r>
-        <w:rPr>
-          <w:b/>
-        </w:rPr>
-        <w:t xml:space="preserve">Experiment</w:t>
-      </w:r>
-      <w:r>
-        <w:t xml:space="preserve">: Actual data collection.</w:t>
-      </w:r>
-    </w:p>
-    <w:p>
-      <w:pPr>
-        <w:pStyle w:val="Heading2"/>
-      </w:pPr>
-      <w:bookmarkStart w:id="31" w:name="checklist"/>
-      <w:r>
-        <w:t xml:space="preserve">Checklist</w:t>
-      </w:r>
-      <w:bookmarkEnd w:id="31"/>
-    </w:p>
-    <w:p>
-      <w:pPr>
-        <w:pStyle w:val="FirstParagraph"/>
-      </w:pPr>
-      <w:r>
-        <w:t xml:space="preserve">List all components used for the experiment in the table below</w:t>
-      </w:r>
-    </w:p>
-    <w:tbl>
-      <w:tblPr>
-        <w:tblStyle w:val="Table"/>
-        <w:tblW w:type="pct" w:w="0.0"/>
-        <w:tblLook w:firstRow="1"/>
-      </w:tblPr>
-      <w:tblGrid/>
-      <w:tr>
-        <w:trPr>
-          <w:cnfStyle w:firstRow="1"/>
-        </w:trPr>
+              <w:t xml:space="preserve">Person in charge</w:t>
+            </w:r>
+          </w:p>
+        </w:tc>
         <w:tc>
           <w:tcPr>
             <w:tcBorders>
@@ -1200,7 +1089,7 @@
               <w:jc w:val="left"/>
             </w:pPr>
             <w:r>
-              <w:t xml:space="preserve">Item</w:t>
+              <w:t xml:space="preserve">Installed</w:t>
             </w:r>
           </w:p>
         </w:tc>
@@ -1217,7 +1106,7 @@
               <w:jc w:val="left"/>
             </w:pPr>
             <w:r>
-              <w:t xml:space="preserve">Person in charge</w:t>
+              <w:t xml:space="preserve">Tested</w:t>
             </w:r>
           </w:p>
         </w:tc>
@@ -1234,40 +1123,6 @@
               <w:jc w:val="left"/>
             </w:pPr>
             <w:r>
-              <w:t xml:space="preserve">Installed</w:t>
-            </w:r>
-          </w:p>
-        </w:tc>
-        <w:tc>
-          <w:tcPr>
-            <w:tcBorders>
-              <w:bottom w:val="single"/>
-            </w:tcBorders>
-            <w:vAlign w:val="bottom"/>
-          </w:tcPr>
-          <w:p>
-            <w:pPr>
-              <w:pStyle w:val="Compact"/>
-              <w:jc w:val="left"/>
-            </w:pPr>
-            <w:r>
-              <w:t xml:space="preserve">Tested</w:t>
-            </w:r>
-          </w:p>
-        </w:tc>
-        <w:tc>
-          <w:tcPr>
-            <w:tcBorders>
-              <w:bottom w:val="single"/>
-            </w:tcBorders>
-            <w:vAlign w:val="bottom"/>
-          </w:tcPr>
-          <w:p>
-            <w:pPr>
-              <w:pStyle w:val="Compact"/>
-              <w:jc w:val="left"/>
-            </w:pPr>
-            <w:r>
               <w:t xml:space="preserve">Comments</w:t>
             </w:r>
           </w:p>
@@ -1414,35 +1269,35 @@
       <w:pPr>
         <w:pStyle w:val="Heading2"/>
       </w:pPr>
-      <w:bookmarkStart w:id="32" w:name="miscellaneous"/>
+      <w:bookmarkStart w:id="31" w:name="miscellaneous"/>
       <w:r>
         <w:t xml:space="preserve">Miscellaneous</w:t>
       </w:r>
+      <w:bookmarkEnd w:id="31"/>
+    </w:p>
+    <w:p>
+      <w:pPr>
+        <w:pStyle w:val="FirstParagraph"/>
+      </w:pPr>
+      <w:r>
+        <w:t xml:space="preserve">Write any miscellaneous notes about the experiment</w:t>
+      </w:r>
+      <w:r>
+        <w:t xml:space="preserve"> </w:t>
+      </w:r>
+      <w:r>
+        <w:t xml:space="preserve">here if they don’t fit anywhere else.</w:t>
+      </w:r>
+    </w:p>
+    <w:p>
+      <w:pPr>
+        <w:pStyle w:val="Heading2"/>
+      </w:pPr>
+      <w:bookmarkStart w:id="32" w:name="references"/>
+      <w:r>
+        <w:t xml:space="preserve">References</w:t>
+      </w:r>
       <w:bookmarkEnd w:id="32"/>
-    </w:p>
-    <w:p>
-      <w:pPr>
-        <w:pStyle w:val="FirstParagraph"/>
-      </w:pPr>
-      <w:r>
-        <w:t xml:space="preserve">Write any miscellaneous notes about the experiment</w:t>
-      </w:r>
-      <w:r>
-        <w:t xml:space="preserve"> </w:t>
-      </w:r>
-      <w:r>
-        <w:t xml:space="preserve">here if they don’t fit anywhere else.</w:t>
-      </w:r>
-    </w:p>
-    <w:p>
-      <w:pPr>
-        <w:pStyle w:val="Heading2"/>
-      </w:pPr>
-      <w:bookmarkStart w:id="33" w:name="references"/>
-      <w:r>
-        <w:t xml:space="preserve">References</w:t>
-      </w:r>
-      <w:bookmarkEnd w:id="33"/>
     </w:p>
     <w:p>
       <w:pPr>
@@ -1614,7 +1469,7 @@
     </w:lvl>
   </w:abstractNum>
   <w:abstractNum w:abstractNumId="990">
-    <w:nsid w:val="a930bb4a"/>
+    <w:nsid w:val="2c1ae401"/>
     <w:multiLevelType w:val="multilevel"/>
     <w:lvl w:ilvl="0">
       <w:numFmt w:val="bullet"/>
@@ -1717,7 +1572,7 @@
     </w:lvl>
   </w:abstractNum>
   <w:abstractNum w:abstractNumId="991">
-    <w:nsid w:val="a48e9679"/>
+    <w:nsid w:val="ea454b4c"/>
     <w:multiLevelType w:val="multilevel"/>
     <w:lvl w:ilvl="0">
       <w:numFmt w:val="bullet"/>
@@ -1820,7 +1675,7 @@
     </w:lvl>
   </w:abstractNum>
   <w:abstractNum w:abstractNumId="99411">
-    <w:nsid w:val="69819e96"/>
+    <w:nsid w:val="71315dca"/>
     <w:multiLevelType w:val="multilevel"/>
     <w:lvl w:ilvl="0">
       <w:start w:val="1"/>

</xml_diff>